<commit_message>
Implement displayAllItems and update library features
Added displayAllItems() to Library and enabled its usage in main.cpp. Improved output formatting for Book and Member classes. Updated transaction handling and debug configurations. Added README instructions and removed unused sample files.
</commit_message>
<xml_diff>
--- a/A3_Khan_Abraham/Project Description-Sample Outputs and Sample Files/A3 Self-Scoring Rubric.docx
+++ b/A3_Khan_Abraham/Project Description-Sample Outputs and Sample Files/A3 Self-Scoring Rubric.docx
@@ -18,16 +18,7 @@
           <w:sz w:val="32"/>
           <w:szCs w:val="32"/>
         </w:rPr>
-        <w:t>Self-Scoring Rubric for A3: L</w:t>
-      </w:r>
-      <w:r>
-        <w:rPr>
-          <w:b/>
-          <w:bCs/>
-          <w:sz w:val="32"/>
-          <w:szCs w:val="32"/>
-        </w:rPr>
-        <w:t>ibrary Management System</w:t>
+        <w:t>Self-Scoring Rubric for A3: Library Management System</w:t>
       </w:r>
     </w:p>
     <w:p>
@@ -62,11 +53,11 @@
         <w:tblLook w:val="04A0" w:firstRow="1" w:lastRow="0" w:firstColumn="1" w:lastColumn="0" w:noHBand="0" w:noVBand="1"/>
       </w:tblPr>
       <w:tblGrid>
-        <w:gridCol w:w="1724"/>
-        <w:gridCol w:w="3496"/>
-        <w:gridCol w:w="1967"/>
-        <w:gridCol w:w="2521"/>
-        <w:gridCol w:w="372"/>
+        <w:gridCol w:w="1708"/>
+        <w:gridCol w:w="3445"/>
+        <w:gridCol w:w="1950"/>
+        <w:gridCol w:w="2513"/>
+        <w:gridCol w:w="464"/>
       </w:tblGrid>
       <w:tr>
         <w:trPr>
@@ -426,6 +417,13 @@
                 <w:sz w:val="20"/>
                 <w:szCs w:val="20"/>
               </w:rPr>
+              <w:t>6</w:t>
+            </w:r>
+            <w:r>
+              <w:rPr>
+                <w:sz w:val="20"/>
+                <w:szCs w:val="20"/>
+              </w:rPr>
               <w:t>/8</w:t>
             </w:r>
           </w:p>
@@ -557,6 +555,13 @@
                 <w:sz w:val="20"/>
                 <w:szCs w:val="20"/>
               </w:rPr>
+              <w:t>7</w:t>
+            </w:r>
+            <w:r>
+              <w:rPr>
+                <w:sz w:val="20"/>
+                <w:szCs w:val="20"/>
+              </w:rPr>
               <w:t>/10</w:t>
             </w:r>
           </w:p>
@@ -672,6 +677,13 @@
                 <w:sz w:val="20"/>
                 <w:szCs w:val="20"/>
               </w:rPr>
+              <w:t>7</w:t>
+            </w:r>
+            <w:r>
+              <w:rPr>
+                <w:sz w:val="20"/>
+                <w:szCs w:val="20"/>
+              </w:rPr>
               <w:t>/7</w:t>
             </w:r>
           </w:p>
@@ -787,6 +799,13 @@
                 <w:sz w:val="20"/>
                 <w:szCs w:val="20"/>
               </w:rPr>
+              <w:t>3</w:t>
+            </w:r>
+            <w:r>
+              <w:rPr>
+                <w:sz w:val="20"/>
+                <w:szCs w:val="20"/>
+              </w:rPr>
               <w:t>/5</w:t>
             </w:r>
           </w:p>
@@ -817,7 +836,23 @@
           <w:sz w:val="20"/>
           <w:szCs w:val="20"/>
         </w:rPr>
-        <w:t xml:space="preserve"> /30</w:t>
+        <w:t xml:space="preserve"> </w:t>
+      </w:r>
+      <w:r>
+        <w:rPr>
+          <w:color w:val="0070C0"/>
+          <w:sz w:val="20"/>
+          <w:szCs w:val="20"/>
+        </w:rPr>
+        <w:t>23</w:t>
+      </w:r>
+      <w:r>
+        <w:rPr>
+          <w:color w:val="0070C0"/>
+          <w:sz w:val="20"/>
+          <w:szCs w:val="20"/>
+        </w:rPr>
+        <w:t>/30</w:t>
       </w:r>
     </w:p>
     <w:p>
@@ -1129,6 +1164,13 @@
                 <w:sz w:val="20"/>
                 <w:szCs w:val="20"/>
               </w:rPr>
+              <w:t>3</w:t>
+            </w:r>
+            <w:r>
+              <w:rPr>
+                <w:sz w:val="20"/>
+                <w:szCs w:val="20"/>
+              </w:rPr>
               <w:t>/4</w:t>
             </w:r>
           </w:p>
@@ -1276,6 +1318,13 @@
                 <w:sz w:val="20"/>
                 <w:szCs w:val="20"/>
               </w:rPr>
+              <w:t>3</w:t>
+            </w:r>
+            <w:r>
+              <w:rPr>
+                <w:sz w:val="20"/>
+                <w:szCs w:val="20"/>
+              </w:rPr>
               <w:t>/4</w:t>
             </w:r>
           </w:p>
@@ -1416,6 +1465,13 @@
                 <w:sz w:val="20"/>
                 <w:szCs w:val="20"/>
               </w:rPr>
+              <w:t>4</w:t>
+            </w:r>
+            <w:r>
+              <w:rPr>
+                <w:sz w:val="20"/>
+                <w:szCs w:val="20"/>
+              </w:rPr>
               <w:t>/6</w:t>
             </w:r>
           </w:p>
@@ -1531,6 +1587,13 @@
                 <w:sz w:val="20"/>
                 <w:szCs w:val="20"/>
               </w:rPr>
+              <w:t>6</w:t>
+            </w:r>
+            <w:r>
+              <w:rPr>
+                <w:sz w:val="20"/>
+                <w:szCs w:val="20"/>
+              </w:rPr>
               <w:t>/8</w:t>
             </w:r>
           </w:p>
@@ -1662,6 +1725,13 @@
                 <w:sz w:val="20"/>
                 <w:szCs w:val="20"/>
               </w:rPr>
+              <w:t>4</w:t>
+            </w:r>
+            <w:r>
+              <w:rPr>
+                <w:sz w:val="20"/>
+                <w:szCs w:val="20"/>
+              </w:rPr>
               <w:t>/6</w:t>
             </w:r>
           </w:p>
@@ -1692,7 +1762,23 @@
           <w:sz w:val="20"/>
           <w:szCs w:val="20"/>
         </w:rPr>
-        <w:t xml:space="preserve"> /28</w:t>
+        <w:t xml:space="preserve"> </w:t>
+      </w:r>
+      <w:r>
+        <w:rPr>
+          <w:color w:val="0070C0"/>
+          <w:sz w:val="20"/>
+          <w:szCs w:val="20"/>
+        </w:rPr>
+        <w:t>20</w:t>
+      </w:r>
+      <w:r>
+        <w:rPr>
+          <w:color w:val="0070C0"/>
+          <w:sz w:val="20"/>
+          <w:szCs w:val="20"/>
+        </w:rPr>
+        <w:t>/28</w:t>
       </w:r>
     </w:p>
     <w:p>
@@ -1996,6 +2082,13 @@
                 <w:sz w:val="20"/>
                 <w:szCs w:val="20"/>
               </w:rPr>
+              <w:t>5</w:t>
+            </w:r>
+            <w:r>
+              <w:rPr>
+                <w:sz w:val="20"/>
+                <w:szCs w:val="20"/>
+              </w:rPr>
               <w:t>/6</w:t>
             </w:r>
           </w:p>
@@ -2152,6 +2245,13 @@
                 <w:sz w:val="20"/>
                 <w:szCs w:val="20"/>
               </w:rPr>
+              <w:t>5</w:t>
+            </w:r>
+            <w:r>
+              <w:rPr>
+                <w:sz w:val="20"/>
+                <w:szCs w:val="20"/>
+              </w:rPr>
               <w:t>/6</w:t>
             </w:r>
           </w:p>
@@ -2182,7 +2282,23 @@
           <w:sz w:val="20"/>
           <w:szCs w:val="20"/>
         </w:rPr>
-        <w:t xml:space="preserve"> /12</w:t>
+        <w:t xml:space="preserve"> </w:t>
+      </w:r>
+      <w:r>
+        <w:rPr>
+          <w:color w:val="0070C0"/>
+          <w:sz w:val="20"/>
+          <w:szCs w:val="20"/>
+        </w:rPr>
+        <w:t>10</w:t>
+      </w:r>
+      <w:r>
+        <w:rPr>
+          <w:color w:val="0070C0"/>
+          <w:sz w:val="20"/>
+          <w:szCs w:val="20"/>
+        </w:rPr>
+        <w:t>/12</w:t>
       </w:r>
     </w:p>
     <w:p>
@@ -2469,6 +2585,13 @@
                 <w:sz w:val="20"/>
                 <w:szCs w:val="20"/>
               </w:rPr>
+              <w:t>4</w:t>
+            </w:r>
+            <w:r>
+              <w:rPr>
+                <w:sz w:val="20"/>
+                <w:szCs w:val="20"/>
+              </w:rPr>
               <w:t>/6</w:t>
             </w:r>
           </w:p>
@@ -2609,6 +2732,13 @@
                 <w:sz w:val="20"/>
                 <w:szCs w:val="20"/>
               </w:rPr>
+              <w:t>0</w:t>
+            </w:r>
+            <w:r>
+              <w:rPr>
+                <w:sz w:val="20"/>
+                <w:szCs w:val="20"/>
+              </w:rPr>
               <w:t>/4</w:t>
             </w:r>
           </w:p>
@@ -2639,7 +2769,23 @@
           <w:sz w:val="20"/>
           <w:szCs w:val="20"/>
         </w:rPr>
-        <w:t xml:space="preserve"> /10</w:t>
+        <w:t xml:space="preserve"> </w:t>
+      </w:r>
+      <w:r>
+        <w:rPr>
+          <w:color w:val="0070C0"/>
+          <w:sz w:val="20"/>
+          <w:szCs w:val="20"/>
+        </w:rPr>
+        <w:t>4</w:t>
+      </w:r>
+      <w:r>
+        <w:rPr>
+          <w:color w:val="0070C0"/>
+          <w:sz w:val="20"/>
+          <w:szCs w:val="20"/>
+        </w:rPr>
+        <w:t>/10</w:t>
       </w:r>
     </w:p>
     <w:p>
@@ -2974,6 +3120,13 @@
                 <w:sz w:val="20"/>
                 <w:szCs w:val="20"/>
               </w:rPr>
+              <w:t>5</w:t>
+            </w:r>
+            <w:r>
+              <w:rPr>
+                <w:sz w:val="20"/>
+                <w:szCs w:val="20"/>
+              </w:rPr>
               <w:t>/6</w:t>
             </w:r>
           </w:p>
@@ -3121,6 +3274,13 @@
                 <w:sz w:val="20"/>
                 <w:szCs w:val="20"/>
               </w:rPr>
+              <w:t>3</w:t>
+            </w:r>
+            <w:r>
+              <w:rPr>
+                <w:sz w:val="20"/>
+                <w:szCs w:val="20"/>
+              </w:rPr>
               <w:t>/4</w:t>
             </w:r>
           </w:p>
@@ -3151,7 +3311,23 @@
           <w:sz w:val="20"/>
           <w:szCs w:val="20"/>
         </w:rPr>
-        <w:t xml:space="preserve"> /10</w:t>
+        <w:t xml:space="preserve"> </w:t>
+      </w:r>
+      <w:r>
+        <w:rPr>
+          <w:color w:val="0070C0"/>
+          <w:sz w:val="20"/>
+          <w:szCs w:val="20"/>
+        </w:rPr>
+        <w:t>8</w:t>
+      </w:r>
+      <w:r>
+        <w:rPr>
+          <w:color w:val="0070C0"/>
+          <w:sz w:val="20"/>
+          <w:szCs w:val="20"/>
+        </w:rPr>
+        <w:t>/10</w:t>
       </w:r>
     </w:p>
     <w:p>
@@ -3438,6 +3614,13 @@
                 <w:sz w:val="20"/>
                 <w:szCs w:val="20"/>
               </w:rPr>
+              <w:t>4</w:t>
+            </w:r>
+            <w:r>
+              <w:rPr>
+                <w:sz w:val="20"/>
+                <w:szCs w:val="20"/>
+              </w:rPr>
               <w:t>/5</w:t>
             </w:r>
           </w:p>
@@ -3553,6 +3736,13 @@
                 <w:sz w:val="20"/>
                 <w:szCs w:val="20"/>
               </w:rPr>
+              <w:t>4</w:t>
+            </w:r>
+            <w:r>
+              <w:rPr>
+                <w:sz w:val="20"/>
+                <w:szCs w:val="20"/>
+              </w:rPr>
               <w:t>/5</w:t>
             </w:r>
           </w:p>
@@ -3595,7 +3785,7 @@
           <w:sz w:val="20"/>
           <w:szCs w:val="20"/>
         </w:rPr>
-        <w:t xml:space="preserve"> </w:t>
+        <w:t xml:space="preserve">  </w:t>
       </w:r>
       <w:r>
         <w:rPr>
@@ -3603,24 +3793,16 @@
           <w:sz w:val="20"/>
           <w:szCs w:val="20"/>
         </w:rPr>
-        <w:t xml:space="preserve"> </w:t>
-      </w:r>
+        <w:t>8</w:t>
+      </w:r>
+      <w:proofErr w:type="gramEnd"/>
       <w:r>
         <w:rPr>
           <w:color w:val="0070C0"/>
           <w:sz w:val="20"/>
           <w:szCs w:val="20"/>
         </w:rPr>
-        <w:t>/</w:t>
-      </w:r>
-      <w:proofErr w:type="gramEnd"/>
-      <w:r>
-        <w:rPr>
-          <w:color w:val="0070C0"/>
-          <w:sz w:val="20"/>
-          <w:szCs w:val="20"/>
-        </w:rPr>
-        <w:t>10</w:t>
+        <w:t>/10</w:t>
       </w:r>
     </w:p>
     <w:p>
@@ -3651,6 +3833,14 @@
       </w:r>
       <w:r>
         <w:rPr>
+          <w:color w:val="0070C0"/>
+          <w:sz w:val="20"/>
+          <w:szCs w:val="20"/>
+        </w:rPr>
+        <w:t>73</w:t>
+      </w:r>
+      <w:r>
+        <w:rPr>
           <w:b/>
           <w:bCs/>
           <w:color w:val="0070C0"/>
@@ -3673,7 +3863,7 @@
           <w:szCs w:val="20"/>
         </w:rPr>
         <w:pict w14:anchorId="201E7541">
-          <v:rect id="_x0000_i1049" style="width:0;height:1.5pt" o:hralign="center" o:hrstd="t" o:hr="t" fillcolor="#a0a0a0" stroked="f"/>
+          <v:rect id="_x0000_i1025" style="width:0;height:1.5pt" o:hralign="center" o:hrstd="t" o:hr="t" fillcolor="#a0a0a0" stroked="f"/>
         </w:pict>
       </w:r>
     </w:p>
@@ -4041,7 +4231,7 @@
           <w:szCs w:val="20"/>
         </w:rPr>
         <w:pict w14:anchorId="4B850E43">
-          <v:rect id="_x0000_i1050" style="width:0;height:1.5pt" o:hralign="center" o:hrstd="t" o:hr="t" fillcolor="#a0a0a0" stroked="f"/>
+          <v:rect id="_x0000_i1026" style="width:0;height:1.5pt" o:hralign="center" o:hrstd="t" o:hr="t" fillcolor="#a0a0a0" stroked="f"/>
         </w:pict>
       </w:r>
     </w:p>
@@ -4244,7 +4434,7 @@
           <w:szCs w:val="20"/>
         </w:rPr>
         <w:pict w14:anchorId="4A80FD67">
-          <v:rect id="_x0000_i1051" style="width:0;height:1.5pt" o:hralign="center" o:hrstd="t" o:hr="t" fillcolor="#a0a0a0" stroked="f"/>
+          <v:rect id="_x0000_i1027" style="width:0;height:1.5pt" o:hralign="center" o:hrstd="t" o:hr="t" fillcolor="#a0a0a0" stroked="f"/>
         </w:pict>
       </w:r>
     </w:p>
@@ -4454,7 +4644,7 @@
           <w:szCs w:val="20"/>
         </w:rPr>
         <w:pict w14:anchorId="518622D2">
-          <v:rect id="_x0000_i1052" style="width:0;height:1.5pt" o:hralign="center" o:hrstd="t" o:hr="t" fillcolor="#a0a0a0" stroked="f"/>
+          <v:rect id="_x0000_i1028" style="width:0;height:1.5pt" o:hralign="center" o:hrstd="t" o:hr="t" fillcolor="#a0a0a0" stroked="f"/>
         </w:pict>
       </w:r>
     </w:p>
@@ -5792,6 +5982,7 @@
   <w:style w:type="character" w:default="1" w:styleId="DefaultParagraphFont">
     <w:name w:val="Default Paragraph Font"/>
     <w:uiPriority w:val="1"/>
+    <w:semiHidden/>
     <w:unhideWhenUsed/>
   </w:style>
   <w:style w:type="table" w:default="1" w:styleId="TableNormal">

</xml_diff>